<commit_message>
git commit -m "updated word document"
</commit_message>
<xml_diff>
--- a/Bootstrap and element track.docx
+++ b/Bootstrap and element track.docx
@@ -20277,7 +20277,41 @@
           <w:szCs w:val="24"/>
           <w:lang w:val="en-GB"/>
         </w:rPr>
-        <w:t xml:space="preserve">In summary, this section with the "contact" and "about-us" classes is likely a part of a web page that displays contact information or a contact form. The classes are used to control the styling of this section, and the </w:t>
+        <w:t xml:space="preserve">In summary, this section with the "contact" and "about-us" classes is </w:t>
+      </w:r>
+      <w:r>
+        <w:rPr>
+          <w:rFonts w:ascii="system-ui" w:hAnsi="system-ui" w:eastAsia="system-ui" w:cs="system-ui"/>
+          <w:b w:val="0"/>
+          <w:bCs w:val="0"/>
+          <w:i w:val="0"/>
+          <w:iCs w:val="0"/>
+          <w:caps w:val="0"/>
+          <w:smallCaps w:val="0"/>
+          <w:noProof w:val="0"/>
+          <w:color w:val="374151"/>
+          <w:sz w:val="24"/>
+          <w:szCs w:val="24"/>
+          <w:lang w:val="en-GB"/>
+        </w:rPr>
+        <w:t>likely a</w:t>
+      </w:r>
+      <w:r>
+        <w:rPr>
+          <w:rFonts w:ascii="system-ui" w:hAnsi="system-ui" w:eastAsia="system-ui" w:cs="system-ui"/>
+          <w:b w:val="0"/>
+          <w:bCs w:val="0"/>
+          <w:i w:val="0"/>
+          <w:iCs w:val="0"/>
+          <w:caps w:val="0"/>
+          <w:smallCaps w:val="0"/>
+          <w:noProof w:val="0"/>
+          <w:color w:val="374151"/>
+          <w:sz w:val="24"/>
+          <w:szCs w:val="24"/>
+          <w:lang w:val="en-GB"/>
+        </w:rPr>
+        <w:t xml:space="preserve"> part of a web page that displays contact information or a contact form. The classes are used to control the styling of this section, and the </w:t>
       </w:r>
       <w:r>
         <w:rPr>
@@ -20313,6 +20347,806 @@
         </w:rPr>
         <w:t xml:space="preserve"> allows for easy targeting of this section for various purposes, such as applying styles or implementing JavaScript functionality.</w:t>
       </w:r>
+    </w:p>
+    <w:p>
+      <w:pPr>
+        <w:pStyle w:val="Normal"/>
+        <w:spacing w:before="300" w:beforeAutospacing="off" w:after="0" w:afterAutospacing="off"/>
+        <w:jc w:val="left"/>
+        <w:rPr>
+          <w:rFonts w:ascii="system-ui" w:hAnsi="system-ui" w:eastAsia="system-ui" w:cs="system-ui"/>
+          <w:b w:val="0"/>
+          <w:bCs w:val="0"/>
+          <w:i w:val="0"/>
+          <w:iCs w:val="0"/>
+          <w:caps w:val="0"/>
+          <w:smallCaps w:val="0"/>
+          <w:noProof w:val="0"/>
+          <w:color w:val="374151"/>
+          <w:sz w:val="24"/>
+          <w:szCs w:val="24"/>
+          <w:lang w:val="en-GB"/>
+        </w:rPr>
+      </w:pPr>
+    </w:p>
+    <w:p>
+      <w:pPr>
+        <w:pStyle w:val="Normal"/>
+        <w:spacing w:before="300" w:beforeAutospacing="off" w:after="0" w:afterAutospacing="off"/>
+        <w:jc w:val="left"/>
+        <w:rPr>
+          <w:rFonts w:ascii="system-ui" w:hAnsi="system-ui" w:eastAsia="system-ui" w:cs="system-ui"/>
+          <w:b w:val="0"/>
+          <w:bCs w:val="0"/>
+          <w:i w:val="0"/>
+          <w:iCs w:val="0"/>
+          <w:caps w:val="0"/>
+          <w:smallCaps w:val="0"/>
+          <w:noProof w:val="0"/>
+          <w:color w:val="374151"/>
+          <w:sz w:val="24"/>
+          <w:szCs w:val="24"/>
+          <w:lang w:val="en-GB"/>
+        </w:rPr>
+      </w:pPr>
+    </w:p>
+    <w:p>
+      <w:pPr>
+        <w:pStyle w:val="Normal"/>
+        <w:spacing w:before="300" w:beforeAutospacing="off" w:after="0" w:afterAutospacing="off"/>
+        <w:jc w:val="left"/>
+        <w:rPr>
+          <w:rFonts w:ascii="system-ui" w:hAnsi="system-ui" w:eastAsia="system-ui" w:cs="system-ui"/>
+          <w:b w:val="0"/>
+          <w:bCs w:val="0"/>
+          <w:i w:val="0"/>
+          <w:iCs w:val="0"/>
+          <w:caps w:val="0"/>
+          <w:smallCaps w:val="0"/>
+          <w:noProof w:val="0"/>
+          <w:color w:val="374151"/>
+          <w:sz w:val="24"/>
+          <w:szCs w:val="24"/>
+          <w:lang w:val="en-GB"/>
+        </w:rPr>
+      </w:pPr>
+    </w:p>
+    <w:p>
+      <w:pPr>
+        <w:pStyle w:val="Normal"/>
+        <w:spacing w:before="300" w:beforeAutospacing="off" w:after="0" w:afterAutospacing="off"/>
+        <w:jc w:val="left"/>
+        <w:rPr>
+          <w:rFonts w:ascii="system-ui" w:hAnsi="system-ui" w:eastAsia="system-ui" w:cs="system-ui"/>
+          <w:b w:val="0"/>
+          <w:bCs w:val="0"/>
+          <w:i w:val="0"/>
+          <w:iCs w:val="0"/>
+          <w:caps w:val="0"/>
+          <w:smallCaps w:val="0"/>
+          <w:noProof w:val="0"/>
+          <w:color w:val="374151"/>
+          <w:sz w:val="24"/>
+          <w:szCs w:val="24"/>
+          <w:lang w:val="en-GB"/>
+        </w:rPr>
+      </w:pPr>
+    </w:p>
+    <w:p>
+      <w:pPr>
+        <w:pStyle w:val="Normal"/>
+        <w:spacing w:before="300" w:beforeAutospacing="off" w:after="0" w:afterAutospacing="off"/>
+        <w:jc w:val="left"/>
+        <w:rPr>
+          <w:rFonts w:ascii="system-ui" w:hAnsi="system-ui" w:eastAsia="system-ui" w:cs="system-ui"/>
+          <w:b w:val="0"/>
+          <w:bCs w:val="0"/>
+          <w:i w:val="0"/>
+          <w:iCs w:val="0"/>
+          <w:caps w:val="0"/>
+          <w:smallCaps w:val="0"/>
+          <w:noProof w:val="0"/>
+          <w:color w:val="374151"/>
+          <w:sz w:val="24"/>
+          <w:szCs w:val="24"/>
+          <w:lang w:val="en-GB"/>
+        </w:rPr>
+      </w:pPr>
+    </w:p>
+    <w:p>
+      <w:pPr>
+        <w:pStyle w:val="Normal"/>
+        <w:spacing w:before="300" w:beforeAutospacing="off" w:after="0" w:afterAutospacing="off"/>
+        <w:jc w:val="left"/>
+        <w:rPr>
+          <w:rFonts w:ascii="system-ui" w:hAnsi="system-ui" w:eastAsia="system-ui" w:cs="system-ui"/>
+          <w:b w:val="0"/>
+          <w:bCs w:val="0"/>
+          <w:i w:val="0"/>
+          <w:iCs w:val="0"/>
+          <w:caps w:val="0"/>
+          <w:smallCaps w:val="0"/>
+          <w:noProof w:val="0"/>
+          <w:color w:val="374151"/>
+          <w:sz w:val="24"/>
+          <w:szCs w:val="24"/>
+          <w:lang w:val="en-GB"/>
+        </w:rPr>
+      </w:pPr>
+    </w:p>
+    <w:p>
+      <w:pPr>
+        <w:pStyle w:val="Normal"/>
+        <w:spacing w:before="300" w:beforeAutospacing="off" w:after="0" w:afterAutospacing="off"/>
+        <w:jc w:val="left"/>
+        <w:rPr>
+          <w:rFonts w:ascii="system-ui" w:hAnsi="system-ui" w:eastAsia="system-ui" w:cs="system-ui"/>
+          <w:b w:val="0"/>
+          <w:bCs w:val="0"/>
+          <w:i w:val="0"/>
+          <w:iCs w:val="0"/>
+          <w:caps w:val="0"/>
+          <w:smallCaps w:val="0"/>
+          <w:noProof w:val="0"/>
+          <w:color w:val="374151"/>
+          <w:sz w:val="24"/>
+          <w:szCs w:val="24"/>
+          <w:lang w:val="en-GB"/>
+        </w:rPr>
+      </w:pPr>
+    </w:p>
+    <w:p>
+      <w:pPr>
+        <w:pStyle w:val="Normal"/>
+        <w:spacing w:before="300" w:beforeAutospacing="off" w:after="0" w:afterAutospacing="off"/>
+        <w:jc w:val="left"/>
+        <w:rPr>
+          <w:rFonts w:ascii="system-ui" w:hAnsi="system-ui" w:eastAsia="system-ui" w:cs="system-ui"/>
+          <w:b w:val="0"/>
+          <w:bCs w:val="0"/>
+          <w:i w:val="0"/>
+          <w:iCs w:val="0"/>
+          <w:caps w:val="0"/>
+          <w:smallCaps w:val="0"/>
+          <w:noProof w:val="0"/>
+          <w:color w:val="374151"/>
+          <w:sz w:val="24"/>
+          <w:szCs w:val="24"/>
+          <w:lang w:val="en-GB"/>
+        </w:rPr>
+      </w:pPr>
+    </w:p>
+    <w:p>
+      <w:pPr>
+        <w:pStyle w:val="Normal"/>
+        <w:spacing w:before="300" w:beforeAutospacing="off" w:after="0" w:afterAutospacing="off"/>
+        <w:jc w:val="left"/>
+        <w:rPr>
+          <w:rFonts w:ascii="system-ui" w:hAnsi="system-ui" w:eastAsia="system-ui" w:cs="system-ui"/>
+          <w:b w:val="0"/>
+          <w:bCs w:val="0"/>
+          <w:i w:val="0"/>
+          <w:iCs w:val="0"/>
+          <w:caps w:val="0"/>
+          <w:smallCaps w:val="0"/>
+          <w:noProof w:val="0"/>
+          <w:color w:val="374151"/>
+          <w:sz w:val="24"/>
+          <w:szCs w:val="24"/>
+          <w:lang w:val="en-GB"/>
+        </w:rPr>
+      </w:pPr>
+    </w:p>
+    <w:p>
+      <w:pPr>
+        <w:pStyle w:val="ListParagraph"/>
+        <w:numPr>
+          <w:ilvl w:val="0"/>
+          <w:numId w:val="1"/>
+        </w:numPr>
+        <w:spacing w:before="240" w:beforeAutospacing="off" w:after="240" w:afterAutospacing="off"/>
+        <w:jc w:val="left"/>
+        <w:rPr>
+          <w:rFonts w:ascii="system-ui" w:hAnsi="system-ui" w:eastAsia="system-ui" w:cs="system-ui"/>
+          <w:b w:val="0"/>
+          <w:bCs w:val="0"/>
+          <w:i w:val="0"/>
+          <w:iCs w:val="0"/>
+          <w:caps w:val="0"/>
+          <w:smallCaps w:val="0"/>
+          <w:noProof w:val="0"/>
+          <w:color w:val="374151"/>
+          <w:sz w:val="24"/>
+          <w:szCs w:val="24"/>
+          <w:lang w:val="en-GB"/>
+        </w:rPr>
+      </w:pPr>
+      <w:r>
+        <w:rPr>
+          <w:rFonts w:ascii="Ubuntu Mono" w:hAnsi="Ubuntu Mono" w:eastAsia="Ubuntu Mono" w:cs="Ubuntu Mono"/>
+          <w:b w:val="1"/>
+          <w:bCs w:val="1"/>
+          <w:i w:val="0"/>
+          <w:iCs w:val="0"/>
+          <w:caps w:val="0"/>
+          <w:smallCaps w:val="0"/>
+          <w:noProof w:val="0"/>
+          <w:color w:val="374151"/>
+          <w:sz w:val="21"/>
+          <w:szCs w:val="21"/>
+          <w:lang w:val="en-GB"/>
+        </w:rPr>
+        <w:t>container</w:t>
+      </w:r>
+      <w:r>
+        <w:rPr>
+          <w:rFonts w:ascii="system-ui" w:hAnsi="system-ui" w:eastAsia="system-ui" w:cs="system-ui"/>
+          <w:b w:val="0"/>
+          <w:bCs w:val="0"/>
+          <w:i w:val="0"/>
+          <w:iCs w:val="0"/>
+          <w:caps w:val="0"/>
+          <w:smallCaps w:val="0"/>
+          <w:noProof w:val="0"/>
+          <w:color w:val="374151"/>
+          <w:sz w:val="24"/>
+          <w:szCs w:val="24"/>
+          <w:lang w:val="en-GB"/>
+        </w:rPr>
+        <w:t>: This class is used to create a responsive container that adjusts its width based on the screen size. It ensures that the content within it is properly aligned and spaced on different devices.</w:t>
+      </w:r>
+    </w:p>
+    <w:p>
+      <w:pPr>
+        <w:pStyle w:val="ListParagraph"/>
+        <w:numPr>
+          <w:ilvl w:val="0"/>
+          <w:numId w:val="1"/>
+        </w:numPr>
+        <w:spacing w:before="240" w:beforeAutospacing="off" w:after="240" w:afterAutospacing="off"/>
+        <w:jc w:val="left"/>
+        <w:rPr>
+          <w:rFonts w:ascii="system-ui" w:hAnsi="system-ui" w:eastAsia="system-ui" w:cs="system-ui"/>
+          <w:b w:val="0"/>
+          <w:bCs w:val="0"/>
+          <w:i w:val="0"/>
+          <w:iCs w:val="0"/>
+          <w:caps w:val="0"/>
+          <w:smallCaps w:val="0"/>
+          <w:noProof w:val="0"/>
+          <w:color w:val="374151"/>
+          <w:sz w:val="24"/>
+          <w:szCs w:val="24"/>
+          <w:lang w:val="en-GB"/>
+        </w:rPr>
+      </w:pPr>
+      <w:r>
+        <w:rPr>
+          <w:rFonts w:ascii="Ubuntu Mono" w:hAnsi="Ubuntu Mono" w:eastAsia="Ubuntu Mono" w:cs="Ubuntu Mono"/>
+          <w:b w:val="1"/>
+          <w:bCs w:val="1"/>
+          <w:i w:val="0"/>
+          <w:iCs w:val="0"/>
+          <w:caps w:val="0"/>
+          <w:smallCaps w:val="0"/>
+          <w:noProof w:val="0"/>
+          <w:color w:val="374151"/>
+          <w:sz w:val="21"/>
+          <w:szCs w:val="21"/>
+          <w:lang w:val="en-GB"/>
+        </w:rPr>
+        <w:t>row</w:t>
+      </w:r>
+      <w:r>
+        <w:rPr>
+          <w:rFonts w:ascii="system-ui" w:hAnsi="system-ui" w:eastAsia="system-ui" w:cs="system-ui"/>
+          <w:b w:val="0"/>
+          <w:bCs w:val="0"/>
+          <w:i w:val="0"/>
+          <w:iCs w:val="0"/>
+          <w:caps w:val="0"/>
+          <w:smallCaps w:val="0"/>
+          <w:noProof w:val="0"/>
+          <w:color w:val="374151"/>
+          <w:sz w:val="24"/>
+          <w:szCs w:val="24"/>
+          <w:lang w:val="en-GB"/>
+        </w:rPr>
+        <w:t xml:space="preserve">: The </w:t>
+      </w:r>
+      <w:r>
+        <w:rPr>
+          <w:rFonts w:ascii="Ubuntu Mono" w:hAnsi="Ubuntu Mono" w:eastAsia="Ubuntu Mono" w:cs="Ubuntu Mono"/>
+          <w:b w:val="1"/>
+          <w:bCs w:val="1"/>
+          <w:i w:val="0"/>
+          <w:iCs w:val="0"/>
+          <w:caps w:val="0"/>
+          <w:smallCaps w:val="0"/>
+          <w:noProof w:val="0"/>
+          <w:color w:val="374151"/>
+          <w:sz w:val="21"/>
+          <w:szCs w:val="21"/>
+          <w:lang w:val="en-GB"/>
+        </w:rPr>
+        <w:t>row</w:t>
+      </w:r>
+      <w:r>
+        <w:rPr>
+          <w:rFonts w:ascii="system-ui" w:hAnsi="system-ui" w:eastAsia="system-ui" w:cs="system-ui"/>
+          <w:b w:val="0"/>
+          <w:bCs w:val="0"/>
+          <w:i w:val="0"/>
+          <w:iCs w:val="0"/>
+          <w:caps w:val="0"/>
+          <w:smallCaps w:val="0"/>
+          <w:noProof w:val="0"/>
+          <w:color w:val="374151"/>
+          <w:sz w:val="24"/>
+          <w:szCs w:val="24"/>
+          <w:lang w:val="en-GB"/>
+        </w:rPr>
+        <w:t xml:space="preserve"> class is used to create a horizontal row of columns inside a container. It helps in organizing content into a grid system.</w:t>
+      </w:r>
+    </w:p>
+    <w:p>
+      <w:pPr>
+        <w:pStyle w:val="ListParagraph"/>
+        <w:numPr>
+          <w:ilvl w:val="0"/>
+          <w:numId w:val="1"/>
+        </w:numPr>
+        <w:spacing w:before="240" w:beforeAutospacing="off" w:after="240" w:afterAutospacing="off"/>
+        <w:jc w:val="left"/>
+        <w:rPr>
+          <w:rFonts w:ascii="system-ui" w:hAnsi="system-ui" w:eastAsia="system-ui" w:cs="system-ui"/>
+          <w:b w:val="0"/>
+          <w:bCs w:val="0"/>
+          <w:i w:val="0"/>
+          <w:iCs w:val="0"/>
+          <w:caps w:val="0"/>
+          <w:smallCaps w:val="0"/>
+          <w:noProof w:val="0"/>
+          <w:color w:val="374151"/>
+          <w:sz w:val="24"/>
+          <w:szCs w:val="24"/>
+          <w:lang w:val="en-GB"/>
+        </w:rPr>
+      </w:pPr>
+      <w:r>
+        <w:rPr>
+          <w:rFonts w:ascii="Ubuntu Mono" w:hAnsi="Ubuntu Mono" w:eastAsia="Ubuntu Mono" w:cs="Ubuntu Mono"/>
+          <w:b w:val="1"/>
+          <w:bCs w:val="1"/>
+          <w:i w:val="0"/>
+          <w:iCs w:val="0"/>
+          <w:caps w:val="0"/>
+          <w:smallCaps w:val="0"/>
+          <w:noProof w:val="0"/>
+          <w:color w:val="374151"/>
+          <w:sz w:val="21"/>
+          <w:szCs w:val="21"/>
+          <w:lang w:val="en-GB"/>
+        </w:rPr>
+        <w:t>col-md-6</w:t>
+      </w:r>
+      <w:r>
+        <w:rPr>
+          <w:rFonts w:ascii="system-ui" w:hAnsi="system-ui" w:eastAsia="system-ui" w:cs="system-ui"/>
+          <w:b w:val="0"/>
+          <w:bCs w:val="0"/>
+          <w:i w:val="0"/>
+          <w:iCs w:val="0"/>
+          <w:caps w:val="0"/>
+          <w:smallCaps w:val="0"/>
+          <w:noProof w:val="0"/>
+          <w:color w:val="374151"/>
+          <w:sz w:val="24"/>
+          <w:szCs w:val="24"/>
+          <w:lang w:val="en-GB"/>
+        </w:rPr>
+        <w:t xml:space="preserve">: This class is used for creating columns within the </w:t>
+      </w:r>
+      <w:r>
+        <w:rPr>
+          <w:rFonts w:ascii="Ubuntu Mono" w:hAnsi="Ubuntu Mono" w:eastAsia="Ubuntu Mono" w:cs="Ubuntu Mono"/>
+          <w:b w:val="1"/>
+          <w:bCs w:val="1"/>
+          <w:i w:val="0"/>
+          <w:iCs w:val="0"/>
+          <w:caps w:val="0"/>
+          <w:smallCaps w:val="0"/>
+          <w:noProof w:val="0"/>
+          <w:color w:val="374151"/>
+          <w:sz w:val="21"/>
+          <w:szCs w:val="21"/>
+          <w:lang w:val="en-GB"/>
+        </w:rPr>
+        <w:t>row</w:t>
+      </w:r>
+      <w:r>
+        <w:rPr>
+          <w:rFonts w:ascii="system-ui" w:hAnsi="system-ui" w:eastAsia="system-ui" w:cs="system-ui"/>
+          <w:b w:val="0"/>
+          <w:bCs w:val="0"/>
+          <w:i w:val="0"/>
+          <w:iCs w:val="0"/>
+          <w:caps w:val="0"/>
+          <w:smallCaps w:val="0"/>
+          <w:noProof w:val="0"/>
+          <w:color w:val="374151"/>
+          <w:sz w:val="24"/>
+          <w:szCs w:val="24"/>
+          <w:lang w:val="en-GB"/>
+        </w:rPr>
+        <w:t xml:space="preserve">. Specifically, </w:t>
+      </w:r>
+      <w:r>
+        <w:rPr>
+          <w:rFonts w:ascii="Ubuntu Mono" w:hAnsi="Ubuntu Mono" w:eastAsia="Ubuntu Mono" w:cs="Ubuntu Mono"/>
+          <w:b w:val="1"/>
+          <w:bCs w:val="1"/>
+          <w:i w:val="0"/>
+          <w:iCs w:val="0"/>
+          <w:caps w:val="0"/>
+          <w:smallCaps w:val="0"/>
+          <w:noProof w:val="0"/>
+          <w:color w:val="374151"/>
+          <w:sz w:val="21"/>
+          <w:szCs w:val="21"/>
+          <w:lang w:val="en-GB"/>
+        </w:rPr>
+        <w:t>col-md-6</w:t>
+      </w:r>
+      <w:r>
+        <w:rPr>
+          <w:rFonts w:ascii="system-ui" w:hAnsi="system-ui" w:eastAsia="system-ui" w:cs="system-ui"/>
+          <w:b w:val="0"/>
+          <w:bCs w:val="0"/>
+          <w:i w:val="0"/>
+          <w:iCs w:val="0"/>
+          <w:caps w:val="0"/>
+          <w:smallCaps w:val="0"/>
+          <w:noProof w:val="0"/>
+          <w:color w:val="374151"/>
+          <w:sz w:val="24"/>
+          <w:szCs w:val="24"/>
+          <w:lang w:val="en-GB"/>
+        </w:rPr>
+        <w:t xml:space="preserve"> indicates that the column should occupy half of the available horizontal space on medium-sized screens and above. It's part of Bootstrap's grid system and helps in creating responsive layouts.</w:t>
+      </w:r>
+    </w:p>
+    <w:p>
+      <w:pPr>
+        <w:pStyle w:val="ListParagraph"/>
+        <w:numPr>
+          <w:ilvl w:val="0"/>
+          <w:numId w:val="1"/>
+        </w:numPr>
+        <w:spacing w:before="240" w:beforeAutospacing="off" w:after="240" w:afterAutospacing="off"/>
+        <w:jc w:val="left"/>
+        <w:rPr>
+          <w:rFonts w:ascii="system-ui" w:hAnsi="system-ui" w:eastAsia="system-ui" w:cs="system-ui"/>
+          <w:b w:val="0"/>
+          <w:bCs w:val="0"/>
+          <w:i w:val="0"/>
+          <w:iCs w:val="0"/>
+          <w:caps w:val="0"/>
+          <w:smallCaps w:val="0"/>
+          <w:noProof w:val="0"/>
+          <w:color w:val="374151"/>
+          <w:sz w:val="24"/>
+          <w:szCs w:val="24"/>
+          <w:lang w:val="en-GB"/>
+        </w:rPr>
+      </w:pPr>
+      <w:r>
+        <w:rPr>
+          <w:rFonts w:ascii="Ubuntu Mono" w:hAnsi="Ubuntu Mono" w:eastAsia="Ubuntu Mono" w:cs="Ubuntu Mono"/>
+          <w:b w:val="1"/>
+          <w:bCs w:val="1"/>
+          <w:i w:val="0"/>
+          <w:iCs w:val="0"/>
+          <w:caps w:val="0"/>
+          <w:smallCaps w:val="0"/>
+          <w:noProof w:val="0"/>
+          <w:color w:val="374151"/>
+          <w:sz w:val="21"/>
+          <w:szCs w:val="21"/>
+          <w:lang w:val="en-GB"/>
+        </w:rPr>
+        <w:t>text-center</w:t>
+      </w:r>
+      <w:r>
+        <w:rPr>
+          <w:rFonts w:ascii="system-ui" w:hAnsi="system-ui" w:eastAsia="system-ui" w:cs="system-ui"/>
+          <w:b w:val="0"/>
+          <w:bCs w:val="0"/>
+          <w:i w:val="0"/>
+          <w:iCs w:val="0"/>
+          <w:caps w:val="0"/>
+          <w:smallCaps w:val="0"/>
+          <w:noProof w:val="0"/>
+          <w:color w:val="374151"/>
+          <w:sz w:val="24"/>
+          <w:szCs w:val="24"/>
+          <w:lang w:val="en-GB"/>
+        </w:rPr>
+        <w:t xml:space="preserve">: This class is used to horizontally center-align text within an element. In this case, it centers the text inside the </w:t>
+      </w:r>
+      <w:r>
+        <w:rPr>
+          <w:rFonts w:ascii="Ubuntu Mono" w:hAnsi="Ubuntu Mono" w:eastAsia="Ubuntu Mono" w:cs="Ubuntu Mono"/>
+          <w:b w:val="1"/>
+          <w:bCs w:val="1"/>
+          <w:i w:val="0"/>
+          <w:iCs w:val="0"/>
+          <w:caps w:val="0"/>
+          <w:smallCaps w:val="0"/>
+          <w:noProof w:val="0"/>
+          <w:color w:val="374151"/>
+          <w:sz w:val="21"/>
+          <w:szCs w:val="21"/>
+          <w:lang w:val="en-GB"/>
+        </w:rPr>
+        <w:t>h2</w:t>
+      </w:r>
+      <w:r>
+        <w:rPr>
+          <w:rFonts w:ascii="system-ui" w:hAnsi="system-ui" w:eastAsia="system-ui" w:cs="system-ui"/>
+          <w:b w:val="0"/>
+          <w:bCs w:val="0"/>
+          <w:i w:val="0"/>
+          <w:iCs w:val="0"/>
+          <w:caps w:val="0"/>
+          <w:smallCaps w:val="0"/>
+          <w:noProof w:val="0"/>
+          <w:color w:val="374151"/>
+          <w:sz w:val="24"/>
+          <w:szCs w:val="24"/>
+          <w:lang w:val="en-GB"/>
+        </w:rPr>
+        <w:t xml:space="preserve"> and </w:t>
+      </w:r>
+      <w:r>
+        <w:rPr>
+          <w:rFonts w:ascii="Ubuntu Mono" w:hAnsi="Ubuntu Mono" w:eastAsia="Ubuntu Mono" w:cs="Ubuntu Mono"/>
+          <w:b w:val="1"/>
+          <w:bCs w:val="1"/>
+          <w:i w:val="0"/>
+          <w:iCs w:val="0"/>
+          <w:caps w:val="0"/>
+          <w:smallCaps w:val="0"/>
+          <w:noProof w:val="0"/>
+          <w:color w:val="374151"/>
+          <w:sz w:val="21"/>
+          <w:szCs w:val="21"/>
+          <w:lang w:val="en-GB"/>
+        </w:rPr>
+        <w:t>p</w:t>
+      </w:r>
+      <w:r>
+        <w:rPr>
+          <w:rFonts w:ascii="system-ui" w:hAnsi="system-ui" w:eastAsia="system-ui" w:cs="system-ui"/>
+          <w:b w:val="0"/>
+          <w:bCs w:val="0"/>
+          <w:i w:val="0"/>
+          <w:iCs w:val="0"/>
+          <w:caps w:val="0"/>
+          <w:smallCaps w:val="0"/>
+          <w:noProof w:val="0"/>
+          <w:color w:val="374151"/>
+          <w:sz w:val="24"/>
+          <w:szCs w:val="24"/>
+          <w:lang w:val="en-GB"/>
+        </w:rPr>
+        <w:t xml:space="preserve"> elements.</w:t>
+      </w:r>
+    </w:p>
+    <w:p>
+      <w:pPr>
+        <w:pStyle w:val="ListParagraph"/>
+        <w:numPr>
+          <w:ilvl w:val="0"/>
+          <w:numId w:val="1"/>
+        </w:numPr>
+        <w:spacing w:before="240" w:beforeAutospacing="off" w:after="240" w:afterAutospacing="off"/>
+        <w:jc w:val="left"/>
+        <w:rPr>
+          <w:rFonts w:ascii="system-ui" w:hAnsi="system-ui" w:eastAsia="system-ui" w:cs="system-ui"/>
+          <w:b w:val="0"/>
+          <w:bCs w:val="0"/>
+          <w:i w:val="0"/>
+          <w:iCs w:val="0"/>
+          <w:caps w:val="0"/>
+          <w:smallCaps w:val="0"/>
+          <w:noProof w:val="0"/>
+          <w:color w:val="374151"/>
+          <w:sz w:val="24"/>
+          <w:szCs w:val="24"/>
+          <w:lang w:val="en-GB"/>
+        </w:rPr>
+      </w:pPr>
+      <w:r>
+        <w:rPr>
+          <w:rFonts w:ascii="Ubuntu Mono" w:hAnsi="Ubuntu Mono" w:eastAsia="Ubuntu Mono" w:cs="Ubuntu Mono"/>
+          <w:b w:val="1"/>
+          <w:bCs w:val="1"/>
+          <w:i w:val="0"/>
+          <w:iCs w:val="0"/>
+          <w:caps w:val="0"/>
+          <w:smallCaps w:val="0"/>
+          <w:noProof w:val="0"/>
+          <w:color w:val="374151"/>
+          <w:sz w:val="21"/>
+          <w:szCs w:val="21"/>
+          <w:lang w:val="en-GB"/>
+        </w:rPr>
+        <w:t>text-md-left</w:t>
+      </w:r>
+      <w:r>
+        <w:rPr>
+          <w:rFonts w:ascii="system-ui" w:hAnsi="system-ui" w:eastAsia="system-ui" w:cs="system-ui"/>
+          <w:b w:val="0"/>
+          <w:bCs w:val="0"/>
+          <w:i w:val="0"/>
+          <w:iCs w:val="0"/>
+          <w:caps w:val="0"/>
+          <w:smallCaps w:val="0"/>
+          <w:noProof w:val="0"/>
+          <w:color w:val="374151"/>
+          <w:sz w:val="24"/>
+          <w:szCs w:val="24"/>
+          <w:lang w:val="en-GB"/>
+        </w:rPr>
+        <w:t>: This class is used for text alignment on medium-sized screens and above (md stands for medium). It ensures that the text is left-aligned on screens of this size or larger.</w:t>
+      </w:r>
+    </w:p>
+    <w:p>
+      <w:pPr>
+        <w:spacing w:before="300" w:beforeAutospacing="off" w:after="0" w:afterAutospacing="off"/>
+        <w:jc w:val="left"/>
+      </w:pPr>
+      <w:r>
+        <w:rPr>
+          <w:rFonts w:ascii="system-ui" w:hAnsi="system-ui" w:eastAsia="system-ui" w:cs="system-ui"/>
+          <w:b w:val="0"/>
+          <w:bCs w:val="0"/>
+          <w:i w:val="0"/>
+          <w:iCs w:val="0"/>
+          <w:caps w:val="0"/>
+          <w:smallCaps w:val="0"/>
+          <w:noProof w:val="0"/>
+          <w:color w:val="374151"/>
+          <w:sz w:val="24"/>
+          <w:szCs w:val="24"/>
+          <w:lang w:val="en-GB"/>
+        </w:rPr>
+        <w:t>So, in summary, the provided code creates a container with two columns inside it. The first column (</w:t>
+      </w:r>
+      <w:r>
+        <w:rPr>
+          <w:rFonts w:ascii="Ubuntu Mono" w:hAnsi="Ubuntu Mono" w:eastAsia="Ubuntu Mono" w:cs="Ubuntu Mono"/>
+          <w:b w:val="1"/>
+          <w:bCs w:val="1"/>
+          <w:i w:val="0"/>
+          <w:iCs w:val="0"/>
+          <w:caps w:val="0"/>
+          <w:smallCaps w:val="0"/>
+          <w:noProof w:val="0"/>
+          <w:color w:val="374151"/>
+          <w:sz w:val="21"/>
+          <w:szCs w:val="21"/>
+          <w:lang w:val="en-GB"/>
+        </w:rPr>
+        <w:t>col-md-6</w:t>
+      </w:r>
+      <w:r>
+        <w:rPr>
+          <w:rFonts w:ascii="system-ui" w:hAnsi="system-ui" w:eastAsia="system-ui" w:cs="system-ui"/>
+          <w:b w:val="0"/>
+          <w:bCs w:val="0"/>
+          <w:i w:val="0"/>
+          <w:iCs w:val="0"/>
+          <w:caps w:val="0"/>
+          <w:smallCaps w:val="0"/>
+          <w:noProof w:val="0"/>
+          <w:color w:val="374151"/>
+          <w:sz w:val="24"/>
+          <w:szCs w:val="24"/>
+          <w:lang w:val="en-GB"/>
+        </w:rPr>
+        <w:t>) contains a centered heading (</w:t>
+      </w:r>
+      <w:r>
+        <w:rPr>
+          <w:rFonts w:ascii="Ubuntu Mono" w:hAnsi="Ubuntu Mono" w:eastAsia="Ubuntu Mono" w:cs="Ubuntu Mono"/>
+          <w:b w:val="1"/>
+          <w:bCs w:val="1"/>
+          <w:i w:val="0"/>
+          <w:iCs w:val="0"/>
+          <w:caps w:val="0"/>
+          <w:smallCaps w:val="0"/>
+          <w:noProof w:val="0"/>
+          <w:color w:val="374151"/>
+          <w:sz w:val="21"/>
+          <w:szCs w:val="21"/>
+          <w:lang w:val="en-GB"/>
+        </w:rPr>
+        <w:t>h2</w:t>
+      </w:r>
+      <w:r>
+        <w:rPr>
+          <w:rFonts w:ascii="system-ui" w:hAnsi="system-ui" w:eastAsia="system-ui" w:cs="system-ui"/>
+          <w:b w:val="0"/>
+          <w:bCs w:val="0"/>
+          <w:i w:val="0"/>
+          <w:iCs w:val="0"/>
+          <w:caps w:val="0"/>
+          <w:smallCaps w:val="0"/>
+          <w:noProof w:val="0"/>
+          <w:color w:val="374151"/>
+          <w:sz w:val="24"/>
+          <w:szCs w:val="24"/>
+          <w:lang w:val="en-GB"/>
+        </w:rPr>
+        <w:t>) and a centered/left-aligned paragraph (</w:t>
+      </w:r>
+      <w:r>
+        <w:rPr>
+          <w:rFonts w:ascii="Ubuntu Mono" w:hAnsi="Ubuntu Mono" w:eastAsia="Ubuntu Mono" w:cs="Ubuntu Mono"/>
+          <w:b w:val="1"/>
+          <w:bCs w:val="1"/>
+          <w:i w:val="0"/>
+          <w:iCs w:val="0"/>
+          <w:caps w:val="0"/>
+          <w:smallCaps w:val="0"/>
+          <w:noProof w:val="0"/>
+          <w:color w:val="374151"/>
+          <w:sz w:val="21"/>
+          <w:szCs w:val="21"/>
+          <w:lang w:val="en-GB"/>
+        </w:rPr>
+        <w:t>p</w:t>
+      </w:r>
+      <w:r>
+        <w:rPr>
+          <w:rFonts w:ascii="system-ui" w:hAnsi="system-ui" w:eastAsia="system-ui" w:cs="system-ui"/>
+          <w:b w:val="0"/>
+          <w:bCs w:val="0"/>
+          <w:i w:val="0"/>
+          <w:iCs w:val="0"/>
+          <w:caps w:val="0"/>
+          <w:smallCaps w:val="0"/>
+          <w:noProof w:val="0"/>
+          <w:color w:val="374151"/>
+          <w:sz w:val="24"/>
+          <w:szCs w:val="24"/>
+          <w:lang w:val="en-GB"/>
+        </w:rPr>
+        <w:t>) for the "Contact Us" section. The classes used help in achieving responsive and properly aligned content on various screen sizes.</w:t>
+      </w:r>
+    </w:p>
+    <w:p>
+      <w:pPr>
+        <w:pStyle w:val="Normal"/>
+        <w:spacing w:before="300" w:beforeAutospacing="off" w:after="0" w:afterAutospacing="off"/>
+        <w:jc w:val="left"/>
+        <w:rPr>
+          <w:rFonts w:ascii="system-ui" w:hAnsi="system-ui" w:eastAsia="system-ui" w:cs="system-ui"/>
+          <w:b w:val="0"/>
+          <w:bCs w:val="0"/>
+          <w:i w:val="0"/>
+          <w:iCs w:val="0"/>
+          <w:caps w:val="0"/>
+          <w:smallCaps w:val="0"/>
+          <w:noProof w:val="0"/>
+          <w:color w:val="374151"/>
+          <w:sz w:val="24"/>
+          <w:szCs w:val="24"/>
+          <w:lang w:val="en-GB"/>
+        </w:rPr>
+      </w:pPr>
     </w:p>
     <w:p>
       <w:pPr>

</xml_diff>